<commit_message>
Pin layouts between atmega and lora defined.
</commit_message>
<xml_diff>
--- a/Code Design Documents/Beacon/System Design.docx
+++ b/Code Design Documents/Beacon/System Design.docx
@@ -77,6 +77,11 @@
         <w:t>p</w:t>
       </w:r>
       <w:r>
+        <w:t xml:space="preserve"> through pins defined below</w:t>
+      </w:r>
+      <w:bookmarkStart w:id="0" w:name="_GoBack"/>
+      <w:bookmarkEnd w:id="0"/>
+      <w:r>
         <w:t>.</w:t>
       </w:r>
     </w:p>
@@ -256,8 +261,6 @@
       <w:r>
         <w:t>Unknown format</w:t>
       </w:r>
-      <w:bookmarkStart w:id="0" w:name="_GoBack"/>
-      <w:bookmarkEnd w:id="0"/>
     </w:p>
     <w:p>
       <w:pPr>
@@ -389,6 +392,719 @@
       <w:r>
         <w:t>Write to EEPROM using function which is deactivated after initial value set.</w:t>
       </w:r>
+    </w:p>
+    <w:p>
+      <w:r>
+        <w:br w:type="page"/>
+      </w:r>
+    </w:p>
+    <w:p>
+      <w:pPr>
+        <w:pStyle w:val="Heading1"/>
+      </w:pPr>
+      <w:r>
+        <w:lastRenderedPageBreak/>
+        <w:t>Pin LAYOUTS</w:t>
+      </w:r>
+    </w:p>
+    <w:p>
+      <w:pPr>
+        <w:spacing w:before="0" w:after="0" w:line="240" w:lineRule="auto"/>
+        <w:rPr>
+          <w:rFonts w:ascii="Times New Roman" w:eastAsia="Times New Roman" w:hAnsi="Times New Roman" w:cs="Times New Roman"/>
+          <w:sz w:val="24"/>
+          <w:szCs w:val="24"/>
+          <w:lang w:eastAsia="en-GB"/>
+        </w:rPr>
+      </w:pPr>
+    </w:p>
+    <w:tbl>
+      <w:tblPr>
+        <w:tblpPr w:leftFromText="180" w:rightFromText="180" w:horzAnchor="margin" w:tblpXSpec="center" w:tblpY="817"/>
+        <w:tblW w:w="2010" w:type="dxa"/>
+        <w:jc w:val="center"/>
+        <w:tblCellSpacing w:w="6" w:type="dxa"/>
+        <w:tblBorders>
+          <w:top w:val="outset" w:sz="6" w:space="0" w:color="auto"/>
+          <w:left w:val="outset" w:sz="6" w:space="0" w:color="auto"/>
+          <w:bottom w:val="outset" w:sz="6" w:space="0" w:color="auto"/>
+          <w:right w:val="outset" w:sz="6" w:space="0" w:color="auto"/>
+        </w:tblBorders>
+        <w:tblCellMar>
+          <w:top w:w="12" w:type="dxa"/>
+          <w:left w:w="12" w:type="dxa"/>
+          <w:bottom w:w="12" w:type="dxa"/>
+          <w:right w:w="12" w:type="dxa"/>
+        </w:tblCellMar>
+        <w:tblLook w:val="04A0" w:firstRow="1" w:lastRow="0" w:firstColumn="1" w:lastColumn="0" w:noHBand="0" w:noVBand="1"/>
+      </w:tblPr>
+      <w:tblGrid>
+        <w:gridCol w:w="919"/>
+        <w:gridCol w:w="1091"/>
+      </w:tblGrid>
+      <w:tr>
+        <w:trPr>
+          <w:tblCellSpacing w:w="6" w:type="dxa"/>
+          <w:jc w:val="center"/>
+        </w:trPr>
+        <w:tc>
+          <w:tcPr>
+            <w:tcW w:w="0" w:type="auto"/>
+            <w:tcBorders>
+              <w:top w:val="outset" w:sz="6" w:space="0" w:color="auto"/>
+              <w:left w:val="outset" w:sz="6" w:space="0" w:color="auto"/>
+              <w:bottom w:val="outset" w:sz="6" w:space="0" w:color="auto"/>
+              <w:right w:val="outset" w:sz="6" w:space="0" w:color="auto"/>
+            </w:tcBorders>
+            <w:vAlign w:val="center"/>
+            <w:hideMark/>
+          </w:tcPr>
+          <w:p>
+            <w:pPr>
+              <w:spacing w:before="0" w:after="0" w:line="240" w:lineRule="auto"/>
+              <w:rPr>
+                <w:rFonts w:ascii="Times New Roman" w:eastAsia="Times New Roman" w:hAnsi="Times New Roman" w:cs="Times New Roman"/>
+                <w:sz w:val="24"/>
+                <w:szCs w:val="24"/>
+                <w:lang w:eastAsia="en-GB"/>
+              </w:rPr>
+            </w:pPr>
+            <w:proofErr w:type="spellStart"/>
+            <w:r>
+              <w:rPr>
+                <w:rFonts w:ascii="Times New Roman" w:eastAsia="Times New Roman" w:hAnsi="Times New Roman" w:cs="Times New Roman"/>
+                <w:b/>
+                <w:bCs/>
+                <w:sz w:val="24"/>
+                <w:szCs w:val="24"/>
+                <w:lang w:eastAsia="en-GB"/>
+              </w:rPr>
+              <w:t>LoRa</w:t>
+            </w:r>
+            <w:proofErr w:type="spellEnd"/>
+            <w:r>
+              <w:rPr>
+                <w:rFonts w:ascii="Times New Roman" w:eastAsia="Times New Roman" w:hAnsi="Times New Roman" w:cs="Times New Roman"/>
+                <w:b/>
+                <w:bCs/>
+                <w:sz w:val="24"/>
+                <w:szCs w:val="24"/>
+                <w:lang w:eastAsia="en-GB"/>
+              </w:rPr>
+              <w:t xml:space="preserve"> Module</w:t>
+            </w:r>
+          </w:p>
+        </w:tc>
+        <w:tc>
+          <w:tcPr>
+            <w:tcW w:w="0" w:type="auto"/>
+            <w:tcBorders>
+              <w:top w:val="outset" w:sz="6" w:space="0" w:color="auto"/>
+              <w:left w:val="outset" w:sz="6" w:space="0" w:color="auto"/>
+              <w:bottom w:val="outset" w:sz="6" w:space="0" w:color="auto"/>
+              <w:right w:val="outset" w:sz="6" w:space="0" w:color="auto"/>
+            </w:tcBorders>
+            <w:vAlign w:val="center"/>
+            <w:hideMark/>
+          </w:tcPr>
+          <w:p>
+            <w:pPr>
+              <w:spacing w:before="0" w:after="0" w:line="240" w:lineRule="auto"/>
+              <w:rPr>
+                <w:rFonts w:ascii="Times New Roman" w:eastAsia="Times New Roman" w:hAnsi="Times New Roman" w:cs="Times New Roman"/>
+                <w:sz w:val="24"/>
+                <w:szCs w:val="24"/>
+                <w:lang w:eastAsia="en-GB"/>
+              </w:rPr>
+            </w:pPr>
+            <w:r>
+              <w:rPr>
+                <w:rFonts w:ascii="Times New Roman" w:eastAsia="Times New Roman" w:hAnsi="Times New Roman" w:cs="Times New Roman"/>
+                <w:b/>
+                <w:bCs/>
+                <w:sz w:val="24"/>
+                <w:szCs w:val="24"/>
+                <w:lang w:eastAsia="en-GB"/>
+              </w:rPr>
+              <w:t xml:space="preserve">Arduino / </w:t>
+            </w:r>
+            <w:proofErr w:type="spellStart"/>
+            <w:r>
+              <w:rPr>
+                <w:rFonts w:ascii="Times New Roman" w:eastAsia="Times New Roman" w:hAnsi="Times New Roman" w:cs="Times New Roman"/>
+                <w:b/>
+                <w:bCs/>
+                <w:sz w:val="24"/>
+                <w:szCs w:val="24"/>
+                <w:lang w:eastAsia="en-GB"/>
+              </w:rPr>
+              <w:t>ATmega</w:t>
+            </w:r>
+            <w:proofErr w:type="spellEnd"/>
+            <w:r>
+              <w:rPr>
+                <w:rFonts w:ascii="Times New Roman" w:eastAsia="Times New Roman" w:hAnsi="Times New Roman" w:cs="Times New Roman"/>
+                <w:b/>
+                <w:bCs/>
+                <w:sz w:val="24"/>
+                <w:szCs w:val="24"/>
+                <w:lang w:eastAsia="en-GB"/>
+              </w:rPr>
+              <w:t xml:space="preserve"> 328</w:t>
+            </w:r>
+          </w:p>
+        </w:tc>
+      </w:tr>
+      <w:tr>
+        <w:trPr>
+          <w:tblCellSpacing w:w="6" w:type="dxa"/>
+          <w:jc w:val="center"/>
+        </w:trPr>
+        <w:tc>
+          <w:tcPr>
+            <w:tcW w:w="0" w:type="auto"/>
+            <w:tcBorders>
+              <w:top w:val="outset" w:sz="6" w:space="0" w:color="auto"/>
+              <w:left w:val="outset" w:sz="6" w:space="0" w:color="auto"/>
+              <w:bottom w:val="outset" w:sz="6" w:space="0" w:color="auto"/>
+              <w:right w:val="outset" w:sz="6" w:space="0" w:color="auto"/>
+            </w:tcBorders>
+            <w:vAlign w:val="center"/>
+            <w:hideMark/>
+          </w:tcPr>
+          <w:p>
+            <w:pPr>
+              <w:spacing w:before="0" w:after="0" w:line="240" w:lineRule="auto"/>
+              <w:rPr>
+                <w:rFonts w:ascii="Times New Roman" w:eastAsia="Times New Roman" w:hAnsi="Times New Roman" w:cs="Times New Roman"/>
+                <w:sz w:val="24"/>
+                <w:szCs w:val="24"/>
+                <w:lang w:eastAsia="en-GB"/>
+              </w:rPr>
+            </w:pPr>
+            <w:r>
+              <w:rPr>
+                <w:rFonts w:ascii="Times New Roman" w:eastAsia="Times New Roman" w:hAnsi="Times New Roman" w:cs="Times New Roman"/>
+                <w:sz w:val="24"/>
+                <w:szCs w:val="24"/>
+                <w:lang w:eastAsia="en-GB"/>
+              </w:rPr>
+              <w:t>GND</w:t>
+            </w:r>
+          </w:p>
+        </w:tc>
+        <w:tc>
+          <w:tcPr>
+            <w:tcW w:w="0" w:type="auto"/>
+            <w:tcBorders>
+              <w:top w:val="outset" w:sz="6" w:space="0" w:color="auto"/>
+              <w:left w:val="outset" w:sz="6" w:space="0" w:color="auto"/>
+              <w:bottom w:val="outset" w:sz="6" w:space="0" w:color="auto"/>
+              <w:right w:val="outset" w:sz="6" w:space="0" w:color="auto"/>
+            </w:tcBorders>
+            <w:vAlign w:val="center"/>
+            <w:hideMark/>
+          </w:tcPr>
+          <w:p>
+            <w:pPr>
+              <w:spacing w:before="0" w:after="0" w:line="240" w:lineRule="auto"/>
+              <w:rPr>
+                <w:rFonts w:ascii="Times New Roman" w:eastAsia="Times New Roman" w:hAnsi="Times New Roman" w:cs="Times New Roman"/>
+                <w:sz w:val="24"/>
+                <w:szCs w:val="24"/>
+                <w:lang w:eastAsia="en-GB"/>
+              </w:rPr>
+            </w:pPr>
+            <w:r>
+              <w:rPr>
+                <w:rFonts w:ascii="Times New Roman" w:eastAsia="Times New Roman" w:hAnsi="Times New Roman" w:cs="Times New Roman"/>
+                <w:sz w:val="24"/>
+                <w:szCs w:val="24"/>
+                <w:lang w:eastAsia="en-GB"/>
+              </w:rPr>
+              <w:t>GND</w:t>
+            </w:r>
+          </w:p>
+        </w:tc>
+      </w:tr>
+      <w:tr>
+        <w:trPr>
+          <w:tblCellSpacing w:w="6" w:type="dxa"/>
+          <w:jc w:val="center"/>
+        </w:trPr>
+        <w:tc>
+          <w:tcPr>
+            <w:tcW w:w="0" w:type="auto"/>
+            <w:tcBorders>
+              <w:top w:val="outset" w:sz="6" w:space="0" w:color="auto"/>
+              <w:left w:val="outset" w:sz="6" w:space="0" w:color="auto"/>
+              <w:bottom w:val="outset" w:sz="6" w:space="0" w:color="auto"/>
+              <w:right w:val="outset" w:sz="6" w:space="0" w:color="auto"/>
+            </w:tcBorders>
+            <w:vAlign w:val="center"/>
+            <w:hideMark/>
+          </w:tcPr>
+          <w:p>
+            <w:pPr>
+              <w:spacing w:before="0" w:after="0" w:line="240" w:lineRule="auto"/>
+              <w:rPr>
+                <w:rFonts w:ascii="Times New Roman" w:eastAsia="Times New Roman" w:hAnsi="Times New Roman" w:cs="Times New Roman"/>
+                <w:sz w:val="24"/>
+                <w:szCs w:val="24"/>
+                <w:lang w:eastAsia="en-GB"/>
+              </w:rPr>
+            </w:pPr>
+            <w:r>
+              <w:rPr>
+                <w:rFonts w:ascii="Times New Roman" w:eastAsia="Times New Roman" w:hAnsi="Times New Roman" w:cs="Times New Roman"/>
+                <w:sz w:val="24"/>
+                <w:szCs w:val="24"/>
+                <w:lang w:eastAsia="en-GB"/>
+              </w:rPr>
+              <w:t>3.3V</w:t>
+            </w:r>
+          </w:p>
+        </w:tc>
+        <w:tc>
+          <w:tcPr>
+            <w:tcW w:w="0" w:type="auto"/>
+            <w:tcBorders>
+              <w:top w:val="outset" w:sz="6" w:space="0" w:color="auto"/>
+              <w:left w:val="outset" w:sz="6" w:space="0" w:color="auto"/>
+              <w:bottom w:val="outset" w:sz="6" w:space="0" w:color="auto"/>
+              <w:right w:val="outset" w:sz="6" w:space="0" w:color="auto"/>
+            </w:tcBorders>
+            <w:vAlign w:val="center"/>
+            <w:hideMark/>
+          </w:tcPr>
+          <w:p>
+            <w:pPr>
+              <w:spacing w:before="0" w:after="0" w:line="240" w:lineRule="auto"/>
+              <w:rPr>
+                <w:rFonts w:ascii="Times New Roman" w:eastAsia="Times New Roman" w:hAnsi="Times New Roman" w:cs="Times New Roman"/>
+                <w:sz w:val="24"/>
+                <w:szCs w:val="24"/>
+                <w:lang w:eastAsia="en-GB"/>
+              </w:rPr>
+            </w:pPr>
+            <w:r>
+              <w:rPr>
+                <w:rFonts w:ascii="Times New Roman" w:eastAsia="Times New Roman" w:hAnsi="Times New Roman" w:cs="Times New Roman"/>
+                <w:sz w:val="24"/>
+                <w:szCs w:val="24"/>
+                <w:lang w:eastAsia="en-GB"/>
+              </w:rPr>
+              <w:t>3.3V</w:t>
+            </w:r>
+          </w:p>
+        </w:tc>
+      </w:tr>
+      <w:tr>
+        <w:trPr>
+          <w:tblCellSpacing w:w="6" w:type="dxa"/>
+          <w:jc w:val="center"/>
+        </w:trPr>
+        <w:tc>
+          <w:tcPr>
+            <w:tcW w:w="0" w:type="auto"/>
+            <w:tcBorders>
+              <w:top w:val="outset" w:sz="6" w:space="0" w:color="auto"/>
+              <w:left w:val="outset" w:sz="6" w:space="0" w:color="auto"/>
+              <w:bottom w:val="outset" w:sz="6" w:space="0" w:color="auto"/>
+              <w:right w:val="outset" w:sz="6" w:space="0" w:color="auto"/>
+            </w:tcBorders>
+            <w:vAlign w:val="center"/>
+            <w:hideMark/>
+          </w:tcPr>
+          <w:p>
+            <w:pPr>
+              <w:spacing w:before="0" w:after="0" w:line="240" w:lineRule="auto"/>
+              <w:rPr>
+                <w:rFonts w:ascii="Times New Roman" w:eastAsia="Times New Roman" w:hAnsi="Times New Roman" w:cs="Times New Roman"/>
+                <w:sz w:val="24"/>
+                <w:szCs w:val="24"/>
+                <w:lang w:eastAsia="en-GB"/>
+              </w:rPr>
+            </w:pPr>
+            <w:r>
+              <w:rPr>
+                <w:rFonts w:ascii="Times New Roman" w:eastAsia="Times New Roman" w:hAnsi="Times New Roman" w:cs="Times New Roman"/>
+                <w:sz w:val="24"/>
+                <w:szCs w:val="24"/>
+                <w:lang w:eastAsia="en-GB"/>
+              </w:rPr>
+              <w:t>DIO0</w:t>
+            </w:r>
+          </w:p>
+        </w:tc>
+        <w:tc>
+          <w:tcPr>
+            <w:tcW w:w="0" w:type="auto"/>
+            <w:tcBorders>
+              <w:top w:val="outset" w:sz="6" w:space="0" w:color="auto"/>
+              <w:left w:val="outset" w:sz="6" w:space="0" w:color="auto"/>
+              <w:bottom w:val="outset" w:sz="6" w:space="0" w:color="auto"/>
+              <w:right w:val="outset" w:sz="6" w:space="0" w:color="auto"/>
+            </w:tcBorders>
+            <w:vAlign w:val="center"/>
+            <w:hideMark/>
+          </w:tcPr>
+          <w:p>
+            <w:pPr>
+              <w:spacing w:before="0" w:after="0" w:line="240" w:lineRule="auto"/>
+              <w:rPr>
+                <w:rFonts w:ascii="Times New Roman" w:eastAsia="Times New Roman" w:hAnsi="Times New Roman" w:cs="Times New Roman"/>
+                <w:sz w:val="24"/>
+                <w:szCs w:val="24"/>
+                <w:lang w:eastAsia="en-GB"/>
+              </w:rPr>
+            </w:pPr>
+            <w:r>
+              <w:rPr>
+                <w:rFonts w:ascii="Times New Roman" w:eastAsia="Times New Roman" w:hAnsi="Times New Roman" w:cs="Times New Roman"/>
+                <w:sz w:val="24"/>
+                <w:szCs w:val="24"/>
+                <w:lang w:eastAsia="en-GB"/>
+              </w:rPr>
+              <w:t>D2</w:t>
+            </w:r>
+          </w:p>
+        </w:tc>
+      </w:tr>
+      <w:tr>
+        <w:trPr>
+          <w:tblCellSpacing w:w="6" w:type="dxa"/>
+          <w:jc w:val="center"/>
+        </w:trPr>
+        <w:tc>
+          <w:tcPr>
+            <w:tcW w:w="0" w:type="auto"/>
+            <w:tcBorders>
+              <w:top w:val="outset" w:sz="6" w:space="0" w:color="auto"/>
+              <w:left w:val="outset" w:sz="6" w:space="0" w:color="auto"/>
+              <w:bottom w:val="outset" w:sz="6" w:space="0" w:color="auto"/>
+              <w:right w:val="outset" w:sz="6" w:space="0" w:color="auto"/>
+            </w:tcBorders>
+            <w:vAlign w:val="center"/>
+            <w:hideMark/>
+          </w:tcPr>
+          <w:p>
+            <w:pPr>
+              <w:spacing w:before="0" w:after="0" w:line="240" w:lineRule="auto"/>
+              <w:rPr>
+                <w:rFonts w:ascii="Times New Roman" w:eastAsia="Times New Roman" w:hAnsi="Times New Roman" w:cs="Times New Roman"/>
+                <w:sz w:val="24"/>
+                <w:szCs w:val="24"/>
+                <w:lang w:eastAsia="en-GB"/>
+              </w:rPr>
+            </w:pPr>
+            <w:r>
+              <w:rPr>
+                <w:rFonts w:ascii="Times New Roman" w:eastAsia="Times New Roman" w:hAnsi="Times New Roman" w:cs="Times New Roman"/>
+                <w:sz w:val="24"/>
+                <w:szCs w:val="24"/>
+                <w:lang w:eastAsia="en-GB"/>
+              </w:rPr>
+              <w:t>NSS</w:t>
+            </w:r>
+          </w:p>
+        </w:tc>
+        <w:tc>
+          <w:tcPr>
+            <w:tcW w:w="0" w:type="auto"/>
+            <w:tcBorders>
+              <w:top w:val="outset" w:sz="6" w:space="0" w:color="auto"/>
+              <w:left w:val="outset" w:sz="6" w:space="0" w:color="auto"/>
+              <w:bottom w:val="outset" w:sz="6" w:space="0" w:color="auto"/>
+              <w:right w:val="outset" w:sz="6" w:space="0" w:color="auto"/>
+            </w:tcBorders>
+            <w:vAlign w:val="center"/>
+            <w:hideMark/>
+          </w:tcPr>
+          <w:p>
+            <w:pPr>
+              <w:spacing w:before="0" w:after="0" w:line="240" w:lineRule="auto"/>
+              <w:rPr>
+                <w:rFonts w:ascii="Times New Roman" w:eastAsia="Times New Roman" w:hAnsi="Times New Roman" w:cs="Times New Roman"/>
+                <w:sz w:val="24"/>
+                <w:szCs w:val="24"/>
+                <w:lang w:eastAsia="en-GB"/>
+              </w:rPr>
+            </w:pPr>
+            <w:r>
+              <w:rPr>
+                <w:rFonts w:ascii="Times New Roman" w:eastAsia="Times New Roman" w:hAnsi="Times New Roman" w:cs="Times New Roman"/>
+                <w:sz w:val="24"/>
+                <w:szCs w:val="24"/>
+                <w:lang w:eastAsia="en-GB"/>
+              </w:rPr>
+              <w:t>D10</w:t>
+            </w:r>
+          </w:p>
+        </w:tc>
+      </w:tr>
+      <w:tr>
+        <w:trPr>
+          <w:tblCellSpacing w:w="6" w:type="dxa"/>
+          <w:jc w:val="center"/>
+        </w:trPr>
+        <w:tc>
+          <w:tcPr>
+            <w:tcW w:w="0" w:type="auto"/>
+            <w:tcBorders>
+              <w:top w:val="outset" w:sz="6" w:space="0" w:color="auto"/>
+              <w:left w:val="outset" w:sz="6" w:space="0" w:color="auto"/>
+              <w:bottom w:val="outset" w:sz="6" w:space="0" w:color="auto"/>
+              <w:right w:val="outset" w:sz="6" w:space="0" w:color="auto"/>
+            </w:tcBorders>
+            <w:vAlign w:val="center"/>
+            <w:hideMark/>
+          </w:tcPr>
+          <w:p>
+            <w:pPr>
+              <w:spacing w:before="0" w:after="0" w:line="240" w:lineRule="auto"/>
+              <w:rPr>
+                <w:rFonts w:ascii="Times New Roman" w:eastAsia="Times New Roman" w:hAnsi="Times New Roman" w:cs="Times New Roman"/>
+                <w:sz w:val="24"/>
+                <w:szCs w:val="24"/>
+                <w:lang w:eastAsia="en-GB"/>
+              </w:rPr>
+            </w:pPr>
+            <w:r>
+              <w:rPr>
+                <w:rFonts w:ascii="Times New Roman" w:eastAsia="Times New Roman" w:hAnsi="Times New Roman" w:cs="Times New Roman"/>
+                <w:sz w:val="24"/>
+                <w:szCs w:val="24"/>
+                <w:lang w:eastAsia="en-GB"/>
+              </w:rPr>
+              <w:t>SCK</w:t>
+            </w:r>
+          </w:p>
+        </w:tc>
+        <w:tc>
+          <w:tcPr>
+            <w:tcW w:w="0" w:type="auto"/>
+            <w:tcBorders>
+              <w:top w:val="outset" w:sz="6" w:space="0" w:color="auto"/>
+              <w:left w:val="outset" w:sz="6" w:space="0" w:color="auto"/>
+              <w:bottom w:val="outset" w:sz="6" w:space="0" w:color="auto"/>
+              <w:right w:val="outset" w:sz="6" w:space="0" w:color="auto"/>
+            </w:tcBorders>
+            <w:vAlign w:val="center"/>
+            <w:hideMark/>
+          </w:tcPr>
+          <w:p>
+            <w:pPr>
+              <w:spacing w:before="0" w:after="0" w:line="240" w:lineRule="auto"/>
+              <w:rPr>
+                <w:rFonts w:ascii="Times New Roman" w:eastAsia="Times New Roman" w:hAnsi="Times New Roman" w:cs="Times New Roman"/>
+                <w:sz w:val="24"/>
+                <w:szCs w:val="24"/>
+                <w:lang w:eastAsia="en-GB"/>
+              </w:rPr>
+            </w:pPr>
+            <w:r>
+              <w:rPr>
+                <w:rFonts w:ascii="Times New Roman" w:eastAsia="Times New Roman" w:hAnsi="Times New Roman" w:cs="Times New Roman"/>
+                <w:sz w:val="24"/>
+                <w:szCs w:val="24"/>
+                <w:lang w:eastAsia="en-GB"/>
+              </w:rPr>
+              <w:t>D13</w:t>
+            </w:r>
+          </w:p>
+        </w:tc>
+      </w:tr>
+      <w:tr>
+        <w:trPr>
+          <w:tblCellSpacing w:w="6" w:type="dxa"/>
+          <w:jc w:val="center"/>
+        </w:trPr>
+        <w:tc>
+          <w:tcPr>
+            <w:tcW w:w="0" w:type="auto"/>
+            <w:tcBorders>
+              <w:top w:val="outset" w:sz="6" w:space="0" w:color="auto"/>
+              <w:left w:val="outset" w:sz="6" w:space="0" w:color="auto"/>
+              <w:bottom w:val="outset" w:sz="6" w:space="0" w:color="auto"/>
+              <w:right w:val="outset" w:sz="6" w:space="0" w:color="auto"/>
+            </w:tcBorders>
+            <w:vAlign w:val="center"/>
+            <w:hideMark/>
+          </w:tcPr>
+          <w:p>
+            <w:pPr>
+              <w:spacing w:before="0" w:after="0" w:line="240" w:lineRule="auto"/>
+              <w:rPr>
+                <w:rFonts w:ascii="Times New Roman" w:eastAsia="Times New Roman" w:hAnsi="Times New Roman" w:cs="Times New Roman"/>
+                <w:sz w:val="24"/>
+                <w:szCs w:val="24"/>
+                <w:lang w:eastAsia="en-GB"/>
+              </w:rPr>
+            </w:pPr>
+            <w:r>
+              <w:rPr>
+                <w:rFonts w:ascii="Times New Roman" w:eastAsia="Times New Roman" w:hAnsi="Times New Roman" w:cs="Times New Roman"/>
+                <w:sz w:val="24"/>
+                <w:szCs w:val="24"/>
+                <w:lang w:eastAsia="en-GB"/>
+              </w:rPr>
+              <w:t>MOSI</w:t>
+            </w:r>
+          </w:p>
+        </w:tc>
+        <w:tc>
+          <w:tcPr>
+            <w:tcW w:w="0" w:type="auto"/>
+            <w:tcBorders>
+              <w:top w:val="outset" w:sz="6" w:space="0" w:color="auto"/>
+              <w:left w:val="outset" w:sz="6" w:space="0" w:color="auto"/>
+              <w:bottom w:val="outset" w:sz="6" w:space="0" w:color="auto"/>
+              <w:right w:val="outset" w:sz="6" w:space="0" w:color="auto"/>
+            </w:tcBorders>
+            <w:vAlign w:val="center"/>
+            <w:hideMark/>
+          </w:tcPr>
+          <w:p>
+            <w:pPr>
+              <w:spacing w:before="0" w:after="0" w:line="240" w:lineRule="auto"/>
+              <w:rPr>
+                <w:rFonts w:ascii="Times New Roman" w:eastAsia="Times New Roman" w:hAnsi="Times New Roman" w:cs="Times New Roman"/>
+                <w:sz w:val="24"/>
+                <w:szCs w:val="24"/>
+                <w:lang w:eastAsia="en-GB"/>
+              </w:rPr>
+            </w:pPr>
+            <w:r>
+              <w:rPr>
+                <w:rFonts w:ascii="Times New Roman" w:eastAsia="Times New Roman" w:hAnsi="Times New Roman" w:cs="Times New Roman"/>
+                <w:sz w:val="24"/>
+                <w:szCs w:val="24"/>
+                <w:lang w:eastAsia="en-GB"/>
+              </w:rPr>
+              <w:t>D11</w:t>
+            </w:r>
+          </w:p>
+        </w:tc>
+      </w:tr>
+      <w:tr>
+        <w:trPr>
+          <w:tblCellSpacing w:w="6" w:type="dxa"/>
+          <w:jc w:val="center"/>
+        </w:trPr>
+        <w:tc>
+          <w:tcPr>
+            <w:tcW w:w="0" w:type="auto"/>
+            <w:tcBorders>
+              <w:top w:val="outset" w:sz="6" w:space="0" w:color="auto"/>
+              <w:left w:val="outset" w:sz="6" w:space="0" w:color="auto"/>
+              <w:bottom w:val="outset" w:sz="6" w:space="0" w:color="auto"/>
+              <w:right w:val="outset" w:sz="6" w:space="0" w:color="auto"/>
+            </w:tcBorders>
+            <w:vAlign w:val="center"/>
+            <w:hideMark/>
+          </w:tcPr>
+          <w:p>
+            <w:pPr>
+              <w:spacing w:before="0" w:after="0" w:line="240" w:lineRule="auto"/>
+              <w:rPr>
+                <w:rFonts w:ascii="Times New Roman" w:eastAsia="Times New Roman" w:hAnsi="Times New Roman" w:cs="Times New Roman"/>
+                <w:sz w:val="24"/>
+                <w:szCs w:val="24"/>
+                <w:lang w:eastAsia="en-GB"/>
+              </w:rPr>
+            </w:pPr>
+            <w:r>
+              <w:rPr>
+                <w:rFonts w:ascii="Times New Roman" w:eastAsia="Times New Roman" w:hAnsi="Times New Roman" w:cs="Times New Roman"/>
+                <w:sz w:val="24"/>
+                <w:szCs w:val="24"/>
+                <w:lang w:eastAsia="en-GB"/>
+              </w:rPr>
+              <w:t>MISO</w:t>
+            </w:r>
+          </w:p>
+        </w:tc>
+        <w:tc>
+          <w:tcPr>
+            <w:tcW w:w="0" w:type="auto"/>
+            <w:tcBorders>
+              <w:top w:val="outset" w:sz="6" w:space="0" w:color="auto"/>
+              <w:left w:val="outset" w:sz="6" w:space="0" w:color="auto"/>
+              <w:bottom w:val="outset" w:sz="6" w:space="0" w:color="auto"/>
+              <w:right w:val="outset" w:sz="6" w:space="0" w:color="auto"/>
+            </w:tcBorders>
+            <w:vAlign w:val="center"/>
+            <w:hideMark/>
+          </w:tcPr>
+          <w:p>
+            <w:pPr>
+              <w:keepNext/>
+              <w:spacing w:before="0" w:after="0" w:line="240" w:lineRule="auto"/>
+              <w:rPr>
+                <w:rFonts w:ascii="Times New Roman" w:eastAsia="Times New Roman" w:hAnsi="Times New Roman" w:cs="Times New Roman"/>
+                <w:sz w:val="24"/>
+                <w:szCs w:val="24"/>
+                <w:lang w:eastAsia="en-GB"/>
+              </w:rPr>
+            </w:pPr>
+            <w:r>
+              <w:rPr>
+                <w:rFonts w:ascii="Times New Roman" w:eastAsia="Times New Roman" w:hAnsi="Times New Roman" w:cs="Times New Roman"/>
+                <w:sz w:val="24"/>
+                <w:szCs w:val="24"/>
+                <w:lang w:eastAsia="en-GB"/>
+              </w:rPr>
+              <w:t>D12</w:t>
+            </w:r>
+          </w:p>
+        </w:tc>
+      </w:tr>
+    </w:tbl>
+    <w:p>
+      <w:pPr>
+        <w:pStyle w:val="Caption"/>
+        <w:framePr w:hSpace="180" w:wrap="around" w:vAnchor="page" w:hAnchor="page" w:x="3350" w:y="5605"/>
+      </w:pPr>
+      <w:r>
+        <w:t xml:space="preserve">Table </w:t>
+      </w:r>
+      <w:r>
+        <w:fldChar w:fldCharType="begin"/>
+      </w:r>
+      <w:r>
+        <w:instrText xml:space="preserve"> SEQ Table \* ARABIC </w:instrText>
+      </w:r>
+      <w:r>
+        <w:fldChar w:fldCharType="separate"/>
+      </w:r>
+      <w:r>
+        <w:rPr>
+          <w:noProof/>
+        </w:rPr>
+        <w:t>1</w:t>
+      </w:r>
+      <w:r>
+        <w:fldChar w:fldCharType="end"/>
+      </w:r>
+      <w:r>
+        <w:t xml:space="preserve"> - Pins connecting the </w:t>
+      </w:r>
+      <w:proofErr w:type="spellStart"/>
+      <w:r>
+        <w:t>LoRa</w:t>
+      </w:r>
+      <w:proofErr w:type="spellEnd"/>
+      <w:r>
+        <w:t xml:space="preserve"> module and the Arduino </w:t>
+      </w:r>
+      <w:proofErr w:type="spellStart"/>
+      <w:r>
+        <w:t>ATMega</w:t>
+      </w:r>
+      <w:proofErr w:type="spellEnd"/>
+    </w:p>
+    <w:p>
       <w:r>
         <w:br w:type="page"/>
       </w:r>
@@ -461,14 +1177,36 @@
       <w:r>
         <w:t xml:space="preserve">Figure </w:t>
       </w:r>
-      <w:fldSimple w:instr=" SEQ Figure \* ARABIC ">
-        <w:r>
-          <w:rPr>
-            <w:noProof/>
-          </w:rPr>
-          <w:t>1</w:t>
-        </w:r>
-      </w:fldSimple>
+      <w:r>
+        <w:rPr>
+          <w:noProof/>
+        </w:rPr>
+        <w:fldChar w:fldCharType="begin"/>
+      </w:r>
+      <w:r>
+        <w:rPr>
+          <w:noProof/>
+        </w:rPr>
+        <w:instrText xml:space="preserve"> SEQ Figure \* ARABIC </w:instrText>
+      </w:r>
+      <w:r>
+        <w:rPr>
+          <w:noProof/>
+        </w:rPr>
+        <w:fldChar w:fldCharType="separate"/>
+      </w:r>
+      <w:r>
+        <w:rPr>
+          <w:noProof/>
+        </w:rPr>
+        <w:t>1</w:t>
+      </w:r>
+      <w:r>
+        <w:rPr>
+          <w:noProof/>
+        </w:rPr>
+        <w:fldChar w:fldCharType="end"/>
+      </w:r>
       <w:r>
         <w:t xml:space="preserve"> - Flow chart for the beacon </w:t>
       </w:r>

</xml_diff>